<commit_message>
added link to frd. worked on get quotes css
</commit_message>
<xml_diff>
--- a/Documentation/Functional requirements doc/Care Compare SK FRD.docx
+++ b/Documentation/Functional requirements doc/Care Compare SK FRD.docx
@@ -1332,8 +1332,6 @@
               </w:rPr>
               <w:t>Completed ‘Functional Requirements’ section and did some formatting</w:t>
             </w:r>
-            <w:bookmarkStart w:id="0" w:name="_GoBack"/>
-            <w:bookmarkEnd w:id="0"/>
           </w:p>
         </w:tc>
         <w:tc>
@@ -1434,8 +1432,8 @@
           <w:rFonts w:ascii="Arial" w:eastAsia="Arial" w:hAnsi="Arial" w:cs="Arial"/>
         </w:rPr>
       </w:pPr>
-      <w:bookmarkStart w:id="1" w:name="_gjdgxs" w:colFirst="0" w:colLast="0"/>
-      <w:bookmarkEnd w:id="1"/>
+      <w:bookmarkStart w:id="0" w:name="_gjdgxs" w:colFirst="0" w:colLast="0"/>
+      <w:bookmarkEnd w:id="0"/>
       <w:r>
         <w:br w:type="page"/>
       </w:r>
@@ -2909,8 +2907,8 @@
           <w:szCs w:val="24"/>
         </w:rPr>
       </w:pPr>
-      <w:bookmarkStart w:id="2" w:name="_30j0zll" w:colFirst="0" w:colLast="0"/>
-      <w:bookmarkEnd w:id="2"/>
+      <w:bookmarkStart w:id="1" w:name="_30j0zll" w:colFirst="0" w:colLast="0"/>
+      <w:bookmarkEnd w:id="1"/>
     </w:p>
     <w:p>
       <w:pPr>
@@ -2930,8 +2928,8 @@
           <w:szCs w:val="24"/>
         </w:rPr>
       </w:pPr>
-      <w:bookmarkStart w:id="3" w:name="_1fob9te" w:colFirst="0" w:colLast="0"/>
-      <w:bookmarkEnd w:id="3"/>
+      <w:bookmarkStart w:id="2" w:name="_1fob9te" w:colFirst="0" w:colLast="0"/>
+      <w:bookmarkEnd w:id="2"/>
       <w:r>
         <w:br w:type="page"/>
       </w:r>
@@ -3005,8 +3003,8 @@
           <w:szCs w:val="24"/>
         </w:rPr>
       </w:pPr>
-      <w:bookmarkStart w:id="4" w:name="_3znysh7" w:colFirst="0" w:colLast="0"/>
-      <w:bookmarkEnd w:id="4"/>
+      <w:bookmarkStart w:id="3" w:name="_3znysh7" w:colFirst="0" w:colLast="0"/>
+      <w:bookmarkEnd w:id="3"/>
     </w:p>
     <w:p>
       <w:pPr>
@@ -3062,8 +3060,8 @@
           <w:szCs w:val="24"/>
         </w:rPr>
       </w:pPr>
-      <w:bookmarkStart w:id="5" w:name="_2et92p0" w:colFirst="0" w:colLast="0"/>
-      <w:bookmarkEnd w:id="5"/>
+      <w:bookmarkStart w:id="4" w:name="_2et92p0" w:colFirst="0" w:colLast="0"/>
+      <w:bookmarkEnd w:id="4"/>
     </w:p>
     <w:p>
       <w:pPr>
@@ -3134,8 +3132,8 @@
           <w:szCs w:val="24"/>
         </w:rPr>
       </w:pPr>
-      <w:bookmarkStart w:id="6" w:name="_tyjcwt" w:colFirst="0" w:colLast="0"/>
-      <w:bookmarkEnd w:id="6"/>
+      <w:bookmarkStart w:id="5" w:name="_tyjcwt" w:colFirst="0" w:colLast="0"/>
+      <w:bookmarkEnd w:id="5"/>
     </w:p>
     <w:p>
       <w:pPr>
@@ -3176,25 +3174,7 @@
           <w:sz w:val="24"/>
           <w:szCs w:val="24"/>
         </w:rPr>
-        <w:t xml:space="preserve">Our Capstone group consists of two people Kegan </w:t>
-      </w:r>
-      <w:proofErr w:type="spellStart"/>
-      <w:r>
-        <w:rPr>
-          <w:rFonts w:ascii="Arial" w:eastAsia="Arial" w:hAnsi="Arial" w:cs="Arial"/>
-          <w:sz w:val="24"/>
-          <w:szCs w:val="24"/>
-        </w:rPr>
-        <w:t>Lavoy</w:t>
-      </w:r>
-      <w:proofErr w:type="spellEnd"/>
-      <w:r>
-        <w:rPr>
-          <w:rFonts w:ascii="Arial" w:eastAsia="Arial" w:hAnsi="Arial" w:cs="Arial"/>
-          <w:sz w:val="24"/>
-          <w:szCs w:val="24"/>
-        </w:rPr>
-        <w:t xml:space="preserve"> &amp; Daris Lychuk. We are working collaboratively on all portions of the project and are therefore responsible for the success of the project as one unit. We will both be adding to this document to keep us on track and organized, provide documentation for when tasks were completed, and give us a visual look at our Capstone at a high level.</w:t>
+        <w:t>Our Capstone group consists of two people Kegan Lavoy &amp; Daris Lychuk. We are working collaboratively on all portions of the project and are therefore responsible for the success of the project as one unit. We will both be adding to this document to keep us on track and organized, provide documentation for when tasks were completed, and give us a visual look at our Capstone at a high level.</w:t>
       </w:r>
     </w:p>
     <w:p>
@@ -3223,8 +3203,8 @@
           <w:szCs w:val="24"/>
         </w:rPr>
       </w:pPr>
-      <w:bookmarkStart w:id="7" w:name="_3dy6vkm" w:colFirst="0" w:colLast="0"/>
-      <w:bookmarkEnd w:id="7"/>
+      <w:bookmarkStart w:id="6" w:name="_3dy6vkm" w:colFirst="0" w:colLast="0"/>
+      <w:bookmarkEnd w:id="6"/>
     </w:p>
     <w:p>
       <w:pPr>
@@ -3243,8 +3223,8 @@
           <w:szCs w:val="24"/>
         </w:rPr>
       </w:pPr>
-      <w:bookmarkStart w:id="8" w:name="_qtcqqp5ond07" w:colFirst="0" w:colLast="0"/>
-      <w:bookmarkEnd w:id="8"/>
+      <w:bookmarkStart w:id="7" w:name="_qtcqqp5ond07" w:colFirst="0" w:colLast="0"/>
+      <w:bookmarkEnd w:id="7"/>
     </w:p>
     <w:p>
       <w:pPr>
@@ -3263,8 +3243,8 @@
           <w:szCs w:val="24"/>
         </w:rPr>
       </w:pPr>
-      <w:bookmarkStart w:id="9" w:name="_9eh6mzvx1xdb" w:colFirst="0" w:colLast="0"/>
-      <w:bookmarkEnd w:id="9"/>
+      <w:bookmarkStart w:id="8" w:name="_9eh6mzvx1xdb" w:colFirst="0" w:colLast="0"/>
+      <w:bookmarkEnd w:id="8"/>
     </w:p>
     <w:p>
       <w:pPr>
@@ -3283,8 +3263,8 @@
           <w:szCs w:val="24"/>
         </w:rPr>
       </w:pPr>
-      <w:bookmarkStart w:id="10" w:name="_o3hvhoxorvm" w:colFirst="0" w:colLast="0"/>
-      <w:bookmarkEnd w:id="10"/>
+      <w:bookmarkStart w:id="9" w:name="_o3hvhoxorvm" w:colFirst="0" w:colLast="0"/>
+      <w:bookmarkEnd w:id="9"/>
     </w:p>
     <w:p>
       <w:pPr>
@@ -3471,8 +3451,38 @@
           <w:szCs w:val="24"/>
         </w:rPr>
       </w:pPr>
-      <w:bookmarkStart w:id="11" w:name="_1t3h5sf" w:colFirst="0" w:colLast="0"/>
-      <w:bookmarkEnd w:id="11"/>
+      <w:bookmarkStart w:id="10" w:name="_1t3h5sf" w:colFirst="0" w:colLast="0"/>
+      <w:bookmarkEnd w:id="10"/>
+    </w:p>
+    <w:p>
+      <w:pPr>
+        <w:pBdr>
+          <w:top w:val="nil"/>
+          <w:left w:val="nil"/>
+          <w:bottom w:val="nil"/>
+          <w:right w:val="nil"/>
+          <w:between w:val="nil"/>
+        </w:pBdr>
+        <w:spacing w:before="120"/>
+        <w:jc w:val="both"/>
+        <w:rPr>
+          <w:rFonts w:ascii="Arial" w:eastAsia="Arial" w:hAnsi="Arial" w:cs="Arial"/>
+          <w:color w:val="000000"/>
+          <w:sz w:val="24"/>
+          <w:szCs w:val="24"/>
+        </w:rPr>
+      </w:pPr>
+      <w:hyperlink r:id="rId12" w:history="1">
+        <w:r>
+          <w:rPr>
+            <w:rStyle w:val="Hyperlink"/>
+            <w:rFonts w:ascii="Arial" w:hAnsi="Arial" w:cs="Arial"/>
+            <w:sz w:val="24"/>
+            <w:szCs w:val="24"/>
+          </w:rPr>
+          <w:t>http://whatismyscreenresolution.net/</w:t>
+        </w:r>
+      </w:hyperlink>
     </w:p>
     <w:p>
       <w:pPr>
@@ -3503,8 +3513,8 @@
           <w:rFonts w:ascii="Arial" w:eastAsia="Arial" w:hAnsi="Arial" w:cs="Arial"/>
         </w:rPr>
       </w:pPr>
-      <w:bookmarkStart w:id="12" w:name="_4d34og8" w:colFirst="0" w:colLast="0"/>
-      <w:bookmarkEnd w:id="12"/>
+      <w:bookmarkStart w:id="11" w:name="_4d34og8" w:colFirst="0" w:colLast="0"/>
+      <w:bookmarkEnd w:id="11"/>
       <w:r>
         <w:rPr>
           <w:rFonts w:ascii="Arial" w:eastAsia="Arial" w:hAnsi="Arial" w:cs="Arial"/>
@@ -3729,8 +3739,8 @@
           <w:szCs w:val="24"/>
         </w:rPr>
       </w:pPr>
-      <w:bookmarkStart w:id="13" w:name="_3nczzmod6l4m" w:colFirst="0" w:colLast="0"/>
-      <w:bookmarkEnd w:id="13"/>
+      <w:bookmarkStart w:id="12" w:name="_3nczzmod6l4m" w:colFirst="0" w:colLast="0"/>
+      <w:bookmarkEnd w:id="12"/>
     </w:p>
     <w:p>
       <w:pPr>
@@ -3797,8 +3807,8 @@
           <w:szCs w:val="24"/>
         </w:rPr>
       </w:pPr>
-      <w:bookmarkStart w:id="14" w:name="_3rdcrjn" w:colFirst="0" w:colLast="0"/>
-      <w:bookmarkEnd w:id="14"/>
+      <w:bookmarkStart w:id="13" w:name="_3rdcrjn" w:colFirst="0" w:colLast="0"/>
+      <w:bookmarkEnd w:id="13"/>
       <w:r>
         <w:rPr>
           <w:rFonts w:ascii="Arial" w:eastAsia="Arial" w:hAnsi="Arial" w:cs="Arial"/>
@@ -3806,6 +3816,7 @@
           <w:sz w:val="24"/>
           <w:szCs w:val="24"/>
         </w:rPr>
+        <w:lastRenderedPageBreak/>
         <w:t>[Provide a description of the document organization.]</w:t>
       </w:r>
     </w:p>
@@ -3831,8 +3842,8 @@
           <w:szCs w:val="24"/>
         </w:rPr>
       </w:pPr>
-      <w:bookmarkStart w:id="15" w:name="_10u6czs01ga2" w:colFirst="0" w:colLast="0"/>
-      <w:bookmarkEnd w:id="15"/>
+      <w:bookmarkStart w:id="14" w:name="_10u6czs01ga2" w:colFirst="0" w:colLast="0"/>
+      <w:bookmarkEnd w:id="14"/>
       <w:r>
         <w:rPr>
           <w:rFonts w:ascii="Arial" w:eastAsia="Arial" w:hAnsi="Arial" w:cs="Arial"/>
@@ -3841,7 +3852,6 @@
           <w:sz w:val="24"/>
           <w:szCs w:val="24"/>
         </w:rPr>
-        <w:lastRenderedPageBreak/>
         <w:t>METHODOLOGY</w:t>
       </w:r>
     </w:p>
@@ -3917,25 +3927,7 @@
           <w:sz w:val="24"/>
           <w:szCs w:val="24"/>
         </w:rPr>
-        <w:t xml:space="preserve">We used an </w:t>
-      </w:r>
-      <w:proofErr w:type="gramStart"/>
-      <w:r>
-        <w:rPr>
-          <w:rFonts w:ascii="Arial" w:eastAsia="Arial" w:hAnsi="Arial" w:cs="Arial"/>
-          <w:sz w:val="24"/>
-          <w:szCs w:val="24"/>
-        </w:rPr>
-        <w:t>Agile</w:t>
-      </w:r>
-      <w:proofErr w:type="gramEnd"/>
-      <w:r>
-        <w:rPr>
-          <w:rFonts w:ascii="Arial" w:eastAsia="Arial" w:hAnsi="Arial" w:cs="Arial"/>
-          <w:sz w:val="24"/>
-          <w:szCs w:val="24"/>
-        </w:rPr>
-        <w:t xml:space="preserve"> architecture as a baseline methodology for our project. We did our work in 1 or 2 week sprints depending on the tasks being completed at that time. We chose this architecture because it allows for constant change and adjustments throughout a project which we find important as change will always be present.</w:t>
+        <w:t>We used an Agile architecture as a baseline methodology for our project. We did our work in 1 or 2 week sprints depending on the tasks being completed at that time. We chose this architecture because it allows for constant change and adjustments throughout a project which we find important as change will always be present.</w:t>
       </w:r>
     </w:p>
     <w:p>
@@ -4155,25 +4147,16 @@
           <w:sz w:val="24"/>
           <w:szCs w:val="24"/>
         </w:rPr>
-        <w:t xml:space="preserve">We used a Kanban board to organize and visualize our tasks that need to be done, are currently being worked on, as well as our completed tasks. This scheduling style works well within the </w:t>
-      </w:r>
-      <w:proofErr w:type="gramStart"/>
-      <w:r>
-        <w:rPr>
-          <w:rFonts w:ascii="Arial" w:eastAsia="Arial" w:hAnsi="Arial" w:cs="Arial"/>
-          <w:sz w:val="24"/>
-          <w:szCs w:val="24"/>
-        </w:rPr>
-        <w:t>Agile</w:t>
-      </w:r>
-      <w:proofErr w:type="gramEnd"/>
-      <w:r>
-        <w:rPr>
-          <w:rFonts w:ascii="Arial" w:eastAsia="Arial" w:hAnsi="Arial" w:cs="Arial"/>
-          <w:sz w:val="24"/>
-          <w:szCs w:val="24"/>
-        </w:rPr>
-        <w:t xml:space="preserve"> architecture because it can be constantly modified within the flow of the project.</w:t>
+        <w:t xml:space="preserve">We used a Kanban board to organize and visualize our tasks that need to be done, are currently being worked on, as well as our completed tasks. This </w:t>
+      </w:r>
+      <w:r>
+        <w:rPr>
+          <w:rFonts w:ascii="Arial" w:eastAsia="Arial" w:hAnsi="Arial" w:cs="Arial"/>
+          <w:sz w:val="24"/>
+          <w:szCs w:val="24"/>
+        </w:rPr>
+        <w:lastRenderedPageBreak/>
+        <w:t>scheduling style works well within the Agile architecture because it can be constantly modified within the flow of the project.</w:t>
       </w:r>
     </w:p>
     <w:p>
@@ -4266,8 +4249,8 @@
           <w:szCs w:val="24"/>
         </w:rPr>
       </w:pPr>
-      <w:bookmarkStart w:id="16" w:name="_26in1rg" w:colFirst="0" w:colLast="0"/>
-      <w:bookmarkEnd w:id="16"/>
+      <w:bookmarkStart w:id="15" w:name="_26in1rg" w:colFirst="0" w:colLast="0"/>
+      <w:bookmarkEnd w:id="15"/>
     </w:p>
     <w:p>
       <w:pPr>
@@ -4300,7 +4283,6 @@
           <w:sz w:val="24"/>
           <w:szCs w:val="24"/>
         </w:rPr>
-        <w:lastRenderedPageBreak/>
         <w:t>FUNCTIONAL REQUIREMENTS</w:t>
       </w:r>
     </w:p>
@@ -4315,8 +4297,8 @@
           <w:rFonts w:ascii="Arial" w:eastAsia="Arial" w:hAnsi="Arial" w:cs="Arial"/>
         </w:rPr>
       </w:pPr>
-      <w:bookmarkStart w:id="17" w:name="_lnxbz9" w:colFirst="0" w:colLast="0"/>
-      <w:bookmarkEnd w:id="17"/>
+      <w:bookmarkStart w:id="16" w:name="_lnxbz9" w:colFirst="0" w:colLast="0"/>
+      <w:bookmarkEnd w:id="16"/>
       <w:r>
         <w:rPr>
           <w:rFonts w:ascii="Arial" w:eastAsia="Arial" w:hAnsi="Arial" w:cs="Arial"/>
@@ -4362,67 +4344,7 @@
           <w:sz w:val="24"/>
           <w:szCs w:val="24"/>
         </w:rPr>
-        <w:t xml:space="preserve">Our </w:t>
-      </w:r>
-      <w:proofErr w:type="spellStart"/>
-      <w:r>
-        <w:rPr>
-          <w:rFonts w:ascii="Arial" w:eastAsia="Arial" w:hAnsi="Arial" w:cs="Arial"/>
-          <w:color w:val="000000"/>
-          <w:sz w:val="24"/>
-          <w:szCs w:val="24"/>
-        </w:rPr>
-        <w:t>Vue</w:t>
-      </w:r>
-      <w:proofErr w:type="spellEnd"/>
-      <w:r>
-        <w:rPr>
-          <w:rFonts w:ascii="Arial" w:eastAsia="Arial" w:hAnsi="Arial" w:cs="Arial"/>
-          <w:color w:val="000000"/>
-          <w:sz w:val="24"/>
-          <w:szCs w:val="24"/>
-        </w:rPr>
-        <w:t xml:space="preserve"> Application (user interface) sends an </w:t>
-      </w:r>
-      <w:proofErr w:type="gramStart"/>
-      <w:r>
-        <w:rPr>
-          <w:rFonts w:ascii="Arial" w:eastAsia="Arial" w:hAnsi="Arial" w:cs="Arial"/>
-          <w:color w:val="000000"/>
-          <w:sz w:val="24"/>
-          <w:szCs w:val="24"/>
-        </w:rPr>
-        <w:t>HTTP  request</w:t>
-      </w:r>
-      <w:proofErr w:type="gramEnd"/>
-      <w:r>
-        <w:rPr>
-          <w:rFonts w:ascii="Arial" w:eastAsia="Arial" w:hAnsi="Arial" w:cs="Arial"/>
-          <w:color w:val="000000"/>
-          <w:sz w:val="24"/>
-          <w:szCs w:val="24"/>
-        </w:rPr>
-        <w:t xml:space="preserve"> to our Express App, which then sends an SQL request to our MySQL database. Our database will then return the appropriate SQL response to our Express App. The Express App then returns the data to the user. Our </w:t>
-      </w:r>
-      <w:proofErr w:type="spellStart"/>
-      <w:r>
-        <w:rPr>
-          <w:rFonts w:ascii="Arial" w:eastAsia="Arial" w:hAnsi="Arial" w:cs="Arial"/>
-          <w:color w:val="000000"/>
-          <w:sz w:val="24"/>
-          <w:szCs w:val="24"/>
-        </w:rPr>
-        <w:t>Vue</w:t>
-      </w:r>
-      <w:proofErr w:type="spellEnd"/>
-      <w:r>
-        <w:rPr>
-          <w:rFonts w:ascii="Arial" w:eastAsia="Arial" w:hAnsi="Arial" w:cs="Arial"/>
-          <w:color w:val="000000"/>
-          <w:sz w:val="24"/>
-          <w:szCs w:val="24"/>
-        </w:rPr>
-        <w:t xml:space="preserve"> Application also allows the user to be redirected to the selected insurance </w:t>
+        <w:t xml:space="preserve">Our Vue Application (user interface) sends an HTTP  request to our Express App, which then sends an SQL request to our MySQL database. Our database will then return the appropriate SQL response to our Express App. The Express App then returns the data to the user. Our Vue Application also allows the user to be redirected to the selected insurance </w:t>
       </w:r>
       <w:r>
         <w:rPr>
@@ -4500,8 +4422,8 @@
           <w:szCs w:val="24"/>
         </w:rPr>
       </w:pPr>
-      <w:bookmarkStart w:id="18" w:name="_35nkun2" w:colFirst="0" w:colLast="0"/>
-      <w:bookmarkEnd w:id="18"/>
+      <w:bookmarkStart w:id="17" w:name="_35nkun2" w:colFirst="0" w:colLast="0"/>
+      <w:bookmarkEnd w:id="17"/>
       <w:r>
         <w:rPr>
           <w:rFonts w:ascii="Arial" w:eastAsia="Arial" w:hAnsi="Arial" w:cs="Arial"/>
@@ -4525,7 +4447,7 @@
                     <pic:cNvPicPr preferRelativeResize="0"/>
                   </pic:nvPicPr>
                   <pic:blipFill>
-                    <a:blip r:embed="rId12"/>
+                    <a:blip r:embed="rId13"/>
                     <a:srcRect/>
                     <a:stretch>
                       <a:fillRect/>
@@ -4621,10 +4543,10 @@
           <w:szCs w:val="24"/>
         </w:rPr>
       </w:pPr>
-      <w:bookmarkStart w:id="19" w:name="_qzlzx3wnxfqi" w:colFirst="0" w:colLast="0"/>
-      <w:bookmarkStart w:id="20" w:name="_ov1kr7rdum19" w:colFirst="0" w:colLast="0"/>
+      <w:bookmarkStart w:id="18" w:name="_qzlzx3wnxfqi" w:colFirst="0" w:colLast="0"/>
+      <w:bookmarkStart w:id="19" w:name="_ov1kr7rdum19" w:colFirst="0" w:colLast="0"/>
+      <w:bookmarkEnd w:id="18"/>
       <w:bookmarkEnd w:id="19"/>
-      <w:bookmarkEnd w:id="20"/>
       <w:r>
         <w:rPr>
           <w:rFonts w:ascii="Arial" w:eastAsia="Arial" w:hAnsi="Arial" w:cs="Arial"/>
@@ -4671,8 +4593,8 @@
           <w:szCs w:val="24"/>
         </w:rPr>
       </w:pPr>
-      <w:bookmarkStart w:id="21" w:name="_8mcyhhx589lg" w:colFirst="0" w:colLast="0"/>
-      <w:bookmarkEnd w:id="21"/>
+      <w:bookmarkStart w:id="20" w:name="_8mcyhhx589lg" w:colFirst="0" w:colLast="0"/>
+      <w:bookmarkEnd w:id="20"/>
       <w:r>
         <w:rPr>
           <w:rFonts w:ascii="Arial" w:eastAsia="Arial" w:hAnsi="Arial" w:cs="Arial"/>
@@ -4711,15 +4633,24 @@
           <w:szCs w:val="24"/>
         </w:rPr>
       </w:pPr>
-      <w:bookmarkStart w:id="22" w:name="_yu20v5llciv" w:colFirst="0" w:colLast="0"/>
-      <w:bookmarkEnd w:id="22"/>
-      <w:r>
-        <w:rPr>
-          <w:rFonts w:ascii="Arial" w:eastAsia="Arial" w:hAnsi="Arial" w:cs="Arial"/>
-          <w:sz w:val="24"/>
-          <w:szCs w:val="24"/>
-        </w:rPr>
-        <w:t xml:space="preserve">All users have the option of providing additional information, such as, their full name, age, etc. This is not a requirement to use our website for the forum, however, the additional information is needed to use </w:t>
+      <w:bookmarkStart w:id="21" w:name="_yu20v5llciv" w:colFirst="0" w:colLast="0"/>
+      <w:bookmarkEnd w:id="21"/>
+      <w:r>
+        <w:rPr>
+          <w:rFonts w:ascii="Arial" w:eastAsia="Arial" w:hAnsi="Arial" w:cs="Arial"/>
+          <w:sz w:val="24"/>
+          <w:szCs w:val="24"/>
+        </w:rPr>
+        <w:t xml:space="preserve">All users have the option of providing additional information, such as, their full name, age, etc. This is not a requirement to use our website for the </w:t>
+      </w:r>
+      <w:r>
+        <w:rPr>
+          <w:rFonts w:ascii="Arial" w:eastAsia="Arial" w:hAnsi="Arial" w:cs="Arial"/>
+          <w:sz w:val="24"/>
+          <w:szCs w:val="24"/>
+        </w:rPr>
+        <w:lastRenderedPageBreak/>
+        <w:t xml:space="preserve">forum, however, the additional information is needed to use </w:t>
       </w:r>
       <w:r>
         <w:rPr>
@@ -4759,8 +4690,8 @@
           <w:szCs w:val="24"/>
         </w:rPr>
       </w:pPr>
-      <w:bookmarkStart w:id="23" w:name="_w9oaqkbsk4q0" w:colFirst="0" w:colLast="0"/>
-      <w:bookmarkEnd w:id="23"/>
+      <w:bookmarkStart w:id="22" w:name="_w9oaqkbsk4q0" w:colFirst="0" w:colLast="0"/>
+      <w:bookmarkEnd w:id="22"/>
       <w:r>
         <w:rPr>
           <w:rFonts w:ascii="Arial" w:eastAsia="Arial" w:hAnsi="Arial" w:cs="Arial"/>
@@ -4778,12 +4709,10 @@
           <w:rFonts w:ascii="Arial" w:eastAsia="Arial" w:hAnsi="Arial" w:cs="Arial"/>
         </w:rPr>
       </w:pPr>
-      <w:proofErr w:type="gramStart"/>
-      <w:r>
-        <w:rPr>
-          <w:rFonts w:ascii="Arial" w:eastAsia="Arial" w:hAnsi="Arial" w:cs="Arial"/>
-        </w:rPr>
-        <w:lastRenderedPageBreak/>
+      <w:r>
+        <w:rPr>
+          <w:rFonts w:ascii="Arial" w:eastAsia="Arial" w:hAnsi="Arial" w:cs="Arial"/>
+        </w:rPr>
         <w:t xml:space="preserve">3.3 </w:t>
       </w:r>
       <w:r>
@@ -4796,14 +4725,7 @@
         <w:rPr>
           <w:rFonts w:ascii="Arial" w:eastAsia="Arial" w:hAnsi="Arial" w:cs="Arial"/>
         </w:rPr>
-        <w:t>Data</w:t>
-      </w:r>
-      <w:proofErr w:type="gramEnd"/>
-      <w:r>
-        <w:rPr>
-          <w:rFonts w:ascii="Arial" w:eastAsia="Arial" w:hAnsi="Arial" w:cs="Arial"/>
-        </w:rPr>
-        <w:t xml:space="preserve"> Flow Diagrams</w:t>
+        <w:t>Data Flow Diagrams</w:t>
       </w:r>
     </w:p>
     <w:p>
@@ -4823,10 +4745,10 @@
           <w:szCs w:val="24"/>
         </w:rPr>
       </w:pPr>
-      <w:bookmarkStart w:id="24" w:name="_44sinio" w:colFirst="0" w:colLast="0"/>
-      <w:bookmarkStart w:id="25" w:name="_96reosjq3be" w:colFirst="0" w:colLast="0"/>
+      <w:bookmarkStart w:id="23" w:name="_44sinio" w:colFirst="0" w:colLast="0"/>
+      <w:bookmarkStart w:id="24" w:name="_96reosjq3be" w:colFirst="0" w:colLast="0"/>
+      <w:bookmarkEnd w:id="23"/>
       <w:bookmarkEnd w:id="24"/>
-      <w:bookmarkEnd w:id="25"/>
       <w:r>
         <w:rPr>
           <w:rFonts w:ascii="Arial" w:eastAsia="Arial" w:hAnsi="Arial" w:cs="Arial"/>
@@ -4849,7 +4771,7 @@
                     <pic:cNvPicPr preferRelativeResize="0"/>
                   </pic:nvPicPr>
                   <pic:blipFill>
-                    <a:blip r:embed="rId13"/>
+                    <a:blip r:embed="rId14"/>
                     <a:srcRect/>
                     <a:stretch>
                       <a:fillRect/>
@@ -4932,10 +4854,10 @@
           <w:szCs w:val="24"/>
         </w:rPr>
       </w:pPr>
-      <w:bookmarkStart w:id="26" w:name="_2jxsxqh" w:colFirst="0" w:colLast="0"/>
-      <w:bookmarkStart w:id="27" w:name="_c9e9uhmo8vpc" w:colFirst="0" w:colLast="0"/>
+      <w:bookmarkStart w:id="25" w:name="_2jxsxqh" w:colFirst="0" w:colLast="0"/>
+      <w:bookmarkStart w:id="26" w:name="_c9e9uhmo8vpc" w:colFirst="0" w:colLast="0"/>
+      <w:bookmarkEnd w:id="25"/>
       <w:bookmarkEnd w:id="26"/>
-      <w:bookmarkEnd w:id="27"/>
       <w:r>
         <w:rPr>
           <w:noProof/>
@@ -4957,7 +4879,7 @@
                     <pic:cNvPicPr/>
                   </pic:nvPicPr>
                   <pic:blipFill>
-                    <a:blip r:embed="rId14"/>
+                    <a:blip r:embed="rId15"/>
                     <a:stretch>
                       <a:fillRect/>
                     </a:stretch>
@@ -5011,7 +4933,6 @@
         <w:rPr>
           <w:rFonts w:ascii="Arial" w:eastAsia="Arial" w:hAnsi="Arial" w:cs="Arial"/>
         </w:rPr>
-        <w:lastRenderedPageBreak/>
         <w:t xml:space="preserve">  </w:t>
       </w:r>
       <w:r>
@@ -5032,8 +4953,8 @@
           <w:rFonts w:ascii="Arial" w:eastAsia="Arial" w:hAnsi="Arial" w:cs="Arial"/>
         </w:rPr>
       </w:pPr>
-      <w:bookmarkStart w:id="28" w:name="_z337ya" w:colFirst="0" w:colLast="0"/>
-      <w:bookmarkEnd w:id="28"/>
+      <w:bookmarkStart w:id="27" w:name="_z337ya" w:colFirst="0" w:colLast="0"/>
+      <w:bookmarkEnd w:id="27"/>
       <w:r>
         <w:rPr>
           <w:rFonts w:ascii="Arial" w:eastAsia="Arial" w:hAnsi="Arial" w:cs="Arial"/>
@@ -5495,8 +5416,8 @@
           <w:rFonts w:ascii="Arial" w:eastAsia="Arial" w:hAnsi="Arial" w:cs="Arial"/>
         </w:rPr>
       </w:pPr>
-      <w:bookmarkStart w:id="29" w:name="_3j2qqm3" w:colFirst="0" w:colLast="0"/>
-      <w:bookmarkEnd w:id="29"/>
+      <w:bookmarkStart w:id="28" w:name="_3j2qqm3" w:colFirst="0" w:colLast="0"/>
+      <w:bookmarkEnd w:id="28"/>
     </w:p>
     <w:p>
       <w:pPr>
@@ -5528,6 +5449,34 @@
           <w:rFonts w:eastAsia="Arial"/>
         </w:rPr>
       </w:pPr>
+    </w:p>
+    <w:p>
+      <w:pPr>
+        <w:pStyle w:val="Title"/>
+        <w:rPr>
+          <w:rFonts w:ascii="Arial" w:eastAsia="Arial" w:hAnsi="Arial" w:cs="Arial"/>
+        </w:rPr>
+      </w:pPr>
+      <w:r>
+        <w:rPr>
+          <w:rFonts w:ascii="Arial" w:eastAsia="Arial" w:hAnsi="Arial" w:cs="Arial"/>
+        </w:rPr>
+        <w:t>Exhibit 3</w:t>
+      </w:r>
+      <w:r>
+        <w:rPr>
+          <w:rFonts w:ascii="Arial" w:eastAsia="Arial" w:hAnsi="Arial" w:cs="Arial"/>
+        </w:rPr>
+        <w:t xml:space="preserve"> - Requirements Group </w:t>
+      </w:r>
+      <w:r>
+        <w:rPr>
+          <w:rFonts w:ascii="Arial" w:eastAsia="Arial" w:hAnsi="Arial" w:cs="Arial"/>
+        </w:rPr>
+        <w:t>2</w:t>
+      </w:r>
+      <w:bookmarkStart w:id="29" w:name="_GoBack"/>
+      <w:bookmarkEnd w:id="29"/>
     </w:p>
     <w:tbl>
       <w:tblPr>
@@ -5641,23 +5590,7 @@
                 <w:sz w:val="22"/>
                 <w:szCs w:val="22"/>
               </w:rPr>
-              <w:t>FR</w:t>
-            </w:r>
-            <w:r>
-              <w:rPr>
-                <w:rFonts w:ascii="Arial" w:eastAsia="Arial" w:hAnsi="Arial" w:cs="Arial"/>
-                <w:sz w:val="22"/>
-                <w:szCs w:val="22"/>
-              </w:rPr>
-              <w:t>2</w:t>
-            </w:r>
-            <w:r>
-              <w:rPr>
-                <w:rFonts w:ascii="Arial" w:eastAsia="Arial" w:hAnsi="Arial" w:cs="Arial"/>
-                <w:sz w:val="22"/>
-                <w:szCs w:val="22"/>
-              </w:rPr>
-              <w:t>.0</w:t>
+              <w:t>FR2.0</w:t>
             </w:r>
           </w:p>
         </w:tc>
@@ -5687,15 +5620,7 @@
                 <w:sz w:val="22"/>
                 <w:szCs w:val="22"/>
               </w:rPr>
-              <w:t xml:space="preserve">The system shall allow users to </w:t>
-            </w:r>
-            <w:r>
-              <w:rPr>
-                <w:rFonts w:ascii="Arial" w:eastAsia="Arial" w:hAnsi="Arial" w:cs="Arial"/>
-                <w:sz w:val="22"/>
-                <w:szCs w:val="22"/>
-              </w:rPr>
-              <w:t>select which insurance coverage they want to compare</w:t>
+              <w:t>The system shall allow users to select which insurance coverage they want to compare</w:t>
             </w:r>
           </w:p>
         </w:tc>
@@ -5727,15 +5652,7 @@
                 <w:sz w:val="22"/>
                 <w:szCs w:val="22"/>
               </w:rPr>
-              <w:t>FR2</w:t>
-            </w:r>
-            <w:r>
-              <w:rPr>
-                <w:rFonts w:ascii="Arial" w:eastAsia="Arial" w:hAnsi="Arial" w:cs="Arial"/>
-                <w:sz w:val="22"/>
-                <w:szCs w:val="22"/>
-              </w:rPr>
-              <w:t>.1</w:t>
+              <w:t>FR2.1</w:t>
             </w:r>
           </w:p>
         </w:tc>
@@ -5765,15 +5682,7 @@
                 <w:sz w:val="22"/>
                 <w:szCs w:val="22"/>
               </w:rPr>
-              <w:t xml:space="preserve">The system shall allow users to </w:t>
-            </w:r>
-            <w:r>
-              <w:rPr>
-                <w:rFonts w:ascii="Arial" w:eastAsia="Arial" w:hAnsi="Arial" w:cs="Arial"/>
-                <w:sz w:val="22"/>
-                <w:szCs w:val="22"/>
-              </w:rPr>
-              <w:t>see all available insurance provider options</w:t>
+              <w:t>The system shall allow users to see all available insurance provider options</w:t>
             </w:r>
           </w:p>
         </w:tc>
@@ -5805,15 +5714,7 @@
                 <w:sz w:val="22"/>
                 <w:szCs w:val="22"/>
               </w:rPr>
-              <w:t>FR2</w:t>
-            </w:r>
-            <w:r>
-              <w:rPr>
-                <w:rFonts w:ascii="Arial" w:eastAsia="Arial" w:hAnsi="Arial" w:cs="Arial"/>
-                <w:sz w:val="22"/>
-                <w:szCs w:val="22"/>
-              </w:rPr>
-              <w:t>.2</w:t>
+              <w:t>FR2.2</w:t>
             </w:r>
           </w:p>
         </w:tc>
@@ -5843,15 +5744,7 @@
                 <w:sz w:val="22"/>
                 <w:szCs w:val="22"/>
               </w:rPr>
-              <w:t xml:space="preserve">The system shall allow users to </w:t>
-            </w:r>
-            <w:r>
-              <w:rPr>
-                <w:rFonts w:ascii="Arial" w:eastAsia="Arial" w:hAnsi="Arial" w:cs="Arial"/>
-                <w:sz w:val="22"/>
-                <w:szCs w:val="22"/>
-              </w:rPr>
-              <w:t>see all estimated quotes in our database</w:t>
+              <w:t>The system shall allow users to see all estimated quotes in our database</w:t>
             </w:r>
           </w:p>
         </w:tc>
@@ -5886,15 +5779,7 @@
                 <w:sz w:val="22"/>
                 <w:szCs w:val="22"/>
               </w:rPr>
-              <w:t>FR2</w:t>
-            </w:r>
-            <w:r>
-              <w:rPr>
-                <w:rFonts w:ascii="Arial" w:eastAsia="Arial" w:hAnsi="Arial" w:cs="Arial"/>
-                <w:sz w:val="22"/>
-                <w:szCs w:val="22"/>
-              </w:rPr>
-              <w:t>.3</w:t>
+              <w:t>FR2.3</w:t>
             </w:r>
           </w:p>
         </w:tc>
@@ -5924,15 +5809,7 @@
                 <w:sz w:val="22"/>
                 <w:szCs w:val="22"/>
               </w:rPr>
-              <w:t xml:space="preserve">The system shall allow users to </w:t>
-            </w:r>
-            <w:r>
-              <w:rPr>
-                <w:rFonts w:ascii="Arial" w:eastAsia="Arial" w:hAnsi="Arial" w:cs="Arial"/>
-                <w:sz w:val="22"/>
-                <w:szCs w:val="22"/>
-              </w:rPr>
-              <w:t>see average estimated quotes from the community</w:t>
+              <w:t>The system shall allow users to see average estimated quotes from the community</w:t>
             </w:r>
           </w:p>
         </w:tc>
@@ -6082,6 +5959,7 @@
         <w:rPr>
           <w:rFonts w:ascii="Arial" w:eastAsia="Arial" w:hAnsi="Arial" w:cs="Arial"/>
         </w:rPr>
+        <w:lastRenderedPageBreak/>
         <w:t>Software Interfaces</w:t>
       </w:r>
     </w:p>
@@ -6135,23 +6013,13 @@
           <w:szCs w:val="24"/>
         </w:rPr>
       </w:pPr>
-      <w:proofErr w:type="spellStart"/>
-      <w:r>
-        <w:rPr>
-          <w:rFonts w:ascii="Arial" w:eastAsia="Arial" w:hAnsi="Arial" w:cs="Arial"/>
-          <w:sz w:val="24"/>
-          <w:szCs w:val="24"/>
-        </w:rPr>
-        <w:t>Sunlife</w:t>
-      </w:r>
-      <w:proofErr w:type="spellEnd"/>
-      <w:r>
-        <w:rPr>
-          <w:rFonts w:ascii="Arial" w:eastAsia="Arial" w:hAnsi="Arial" w:cs="Arial"/>
-          <w:sz w:val="24"/>
-          <w:szCs w:val="24"/>
-        </w:rPr>
-        <w:t xml:space="preserve"> – When selecting external link</w:t>
+      <w:r>
+        <w:rPr>
+          <w:rFonts w:ascii="Arial" w:eastAsia="Arial" w:hAnsi="Arial" w:cs="Arial"/>
+          <w:sz w:val="24"/>
+          <w:szCs w:val="24"/>
+        </w:rPr>
+        <w:t>Sunlife – When selecting external link</w:t>
       </w:r>
     </w:p>
     <w:p>
@@ -6177,7 +6045,6 @@
           <w:sz w:val="24"/>
           <w:szCs w:val="24"/>
         </w:rPr>
-        <w:lastRenderedPageBreak/>
         <w:t>CAA – When selecting external link</w:t>
       </w:r>
     </w:p>
@@ -6695,7 +6562,16 @@
           <w:sz w:val="24"/>
           <w:szCs w:val="24"/>
         </w:rPr>
-        <w:t>Corruption of software or viruses could lead to false information to individuals. The viruses could be misleading and providing wrong information. If the viruses were to infect our users, it could potentially slow their systems down, or do other harmful things to their system.</w:t>
+        <w:t xml:space="preserve">Corruption of software or viruses could lead to false information to individuals. The viruses could be misleading and providing wrong </w:t>
+      </w:r>
+      <w:r>
+        <w:rPr>
+          <w:rFonts w:ascii="Arial" w:eastAsia="Arial" w:hAnsi="Arial" w:cs="Arial"/>
+          <w:sz w:val="24"/>
+          <w:szCs w:val="24"/>
+        </w:rPr>
+        <w:lastRenderedPageBreak/>
+        <w:t>information. If the viruses were to infect our users, it could potentially slow their systems down, or do other harmful things to their system.</w:t>
       </w:r>
       <w:r>
         <w:rPr>
@@ -6792,7 +6668,6 @@
           <w:sz w:val="24"/>
           <w:szCs w:val="24"/>
         </w:rPr>
-        <w:lastRenderedPageBreak/>
         <w:t>No types of physical security are specifically needed currently.</w:t>
       </w:r>
     </w:p>
@@ -7438,6 +7313,7 @@
           <w:sz w:val="24"/>
           <w:szCs w:val="24"/>
         </w:rPr>
+        <w:lastRenderedPageBreak/>
         <w:t>B.</w:t>
       </w:r>
       <w:r>
@@ -7536,7 +7412,6 @@
         <w:rPr>
           <w:rFonts w:ascii="Arial" w:eastAsia="Arial" w:hAnsi="Arial" w:cs="Arial"/>
         </w:rPr>
-        <w:lastRenderedPageBreak/>
         <w:t>System Availability</w:t>
       </w:r>
     </w:p>
@@ -7851,29 +7726,7 @@
           <w:szCs w:val="24"/>
         </w:rPr>
         <w:lastRenderedPageBreak/>
-        <w:t xml:space="preserve">APPENDIX </w:t>
-      </w:r>
-      <w:proofErr w:type="gramStart"/>
-      <w:r>
-        <w:rPr>
-          <w:rFonts w:ascii="Arial" w:eastAsia="Arial" w:hAnsi="Arial" w:cs="Arial"/>
-          <w:b/>
-          <w:color w:val="000000"/>
-          <w:sz w:val="24"/>
-          <w:szCs w:val="24"/>
-        </w:rPr>
-        <w:t>A</w:t>
-      </w:r>
-      <w:proofErr w:type="gramEnd"/>
-      <w:r>
-        <w:rPr>
-          <w:rFonts w:ascii="Arial" w:eastAsia="Arial" w:hAnsi="Arial" w:cs="Arial"/>
-          <w:b/>
-          <w:color w:val="000000"/>
-          <w:sz w:val="24"/>
-          <w:szCs w:val="24"/>
-        </w:rPr>
-        <w:t xml:space="preserve"> - GLOSSARY</w:t>
+        <w:t>APPENDIX A - GLOSSARY</w:t>
       </w:r>
     </w:p>
     <w:p>
@@ -7951,9 +7804,9 @@
       </w:pPr>
     </w:p>
     <w:sectPr>
-      <w:footerReference w:type="even" r:id="rId15"/>
-      <w:footerReference w:type="default" r:id="rId16"/>
-      <w:footerReference w:type="first" r:id="rId17"/>
+      <w:footerReference w:type="even" r:id="rId16"/>
+      <w:footerReference w:type="default" r:id="rId17"/>
+      <w:footerReference w:type="first" r:id="rId18"/>
       <w:pgSz w:w="12240" w:h="15840"/>
       <w:pgMar w:top="1440" w:right="1800" w:bottom="1440" w:left="1800" w:header="720" w:footer="115" w:gutter="0"/>
       <w:pgNumType w:start="1"/>
@@ -11024,6 +10877,17 @@
       <w:contextualSpacing/>
     </w:pPr>
   </w:style>
+  <w:style w:type="character" w:styleId="Hyperlink">
+    <w:name w:val="Hyperlink"/>
+    <w:basedOn w:val="DefaultParagraphFont"/>
+    <w:uiPriority w:val="99"/>
+    <w:unhideWhenUsed/>
+    <w:rsid w:val="009F3FAA"/>
+    <w:rPr>
+      <w:color w:val="0000FF"/>
+      <w:u w:val="single"/>
+    </w:rPr>
+  </w:style>
 </w:styles>
 </file>
 

</xml_diff>

<commit_message>
Fixed all CSS on dashboard other than images
</commit_message>
<xml_diff>
--- a/Documentation/Functional requirements doc/Care Compare SK FRD.docx
+++ b/Documentation/Functional requirements doc/Care Compare SK FRD.docx
@@ -1406,6 +1406,137 @@
           </w:p>
         </w:tc>
       </w:tr>
+      <w:tr>
+        <w:tc>
+          <w:tcPr>
+            <w:tcW w:w="1080" w:type="dxa"/>
+          </w:tcPr>
+          <w:p>
+            <w:pPr>
+              <w:pBdr>
+                <w:top w:val="nil"/>
+                <w:left w:val="nil"/>
+                <w:bottom w:val="nil"/>
+                <w:right w:val="nil"/>
+                <w:between w:val="nil"/>
+              </w:pBdr>
+              <w:spacing w:before="40" w:after="40"/>
+              <w:rPr>
+                <w:sz w:val="22"/>
+                <w:szCs w:val="22"/>
+              </w:rPr>
+            </w:pPr>
+            <w:r>
+              <w:rPr>
+                <w:sz w:val="22"/>
+                <w:szCs w:val="22"/>
+              </w:rPr>
+              <w:t>1.5</w:t>
+            </w:r>
+          </w:p>
+        </w:tc>
+        <w:tc>
+          <w:tcPr>
+            <w:tcW w:w="3960" w:type="dxa"/>
+          </w:tcPr>
+          <w:p>
+            <w:pPr>
+              <w:pBdr>
+                <w:top w:val="nil"/>
+                <w:left w:val="nil"/>
+                <w:bottom w:val="nil"/>
+                <w:right w:val="nil"/>
+                <w:between w:val="nil"/>
+              </w:pBdr>
+              <w:spacing w:before="40" w:after="40"/>
+              <w:rPr>
+                <w:sz w:val="22"/>
+                <w:szCs w:val="22"/>
+              </w:rPr>
+            </w:pPr>
+            <w:r>
+              <w:rPr>
+                <w:sz w:val="22"/>
+                <w:szCs w:val="22"/>
+              </w:rPr>
+              <w:t>Added reference link</w:t>
+            </w:r>
+          </w:p>
+        </w:tc>
+        <w:tc>
+          <w:tcPr>
+            <w:tcW w:w="1710" w:type="dxa"/>
+          </w:tcPr>
+          <w:p>
+            <w:pPr>
+              <w:pBdr>
+                <w:top w:val="nil"/>
+                <w:left w:val="nil"/>
+                <w:bottom w:val="nil"/>
+                <w:right w:val="nil"/>
+                <w:between w:val="nil"/>
+              </w:pBdr>
+              <w:spacing w:before="40" w:after="40"/>
+              <w:rPr>
+                <w:sz w:val="22"/>
+                <w:szCs w:val="22"/>
+              </w:rPr>
+            </w:pPr>
+            <w:r>
+              <w:rPr>
+                <w:sz w:val="22"/>
+                <w:szCs w:val="22"/>
+              </w:rPr>
+              <w:t>Kegan &amp; Daris</w:t>
+            </w:r>
+          </w:p>
+        </w:tc>
+        <w:tc>
+          <w:tcPr>
+            <w:tcW w:w="1650" w:type="dxa"/>
+          </w:tcPr>
+          <w:p>
+            <w:pPr>
+              <w:pBdr>
+                <w:top w:val="nil"/>
+                <w:left w:val="nil"/>
+                <w:bottom w:val="nil"/>
+                <w:right w:val="nil"/>
+                <w:between w:val="nil"/>
+              </w:pBdr>
+              <w:spacing w:before="40" w:after="40"/>
+              <w:rPr>
+                <w:sz w:val="22"/>
+                <w:szCs w:val="22"/>
+              </w:rPr>
+            </w:pPr>
+            <w:r>
+              <w:rPr>
+                <w:sz w:val="22"/>
+                <w:szCs w:val="22"/>
+              </w:rPr>
+              <w:t>Mar. 30</w:t>
+            </w:r>
+            <w:r>
+              <w:rPr>
+                <w:sz w:val="22"/>
+                <w:szCs w:val="22"/>
+                <w:vertAlign w:val="superscript"/>
+              </w:rPr>
+              <w:t>th</w:t>
+            </w:r>
+            <w:r>
+              <w:rPr>
+                <w:sz w:val="22"/>
+                <w:szCs w:val="22"/>
+              </w:rPr>
+              <w:t>, 2020</w:t>
+            </w:r>
+            <w:bookmarkStart w:id="0" w:name="_GoBack"/>
+            <w:bookmarkEnd w:id="0"/>
+          </w:p>
+        </w:tc>
+      </w:tr>
     </w:tbl>
     <w:p>
       <w:pPr>
@@ -1432,8 +1563,8 @@
           <w:rFonts w:ascii="Arial" w:eastAsia="Arial" w:hAnsi="Arial" w:cs="Arial"/>
         </w:rPr>
       </w:pPr>
-      <w:bookmarkStart w:id="0" w:name="_gjdgxs" w:colFirst="0" w:colLast="0"/>
-      <w:bookmarkEnd w:id="0"/>
+      <w:bookmarkStart w:id="1" w:name="_gjdgxs" w:colFirst="0" w:colLast="0"/>
+      <w:bookmarkEnd w:id="1"/>
       <w:r>
         <w:br w:type="page"/>
       </w:r>
@@ -2907,8 +3038,8 @@
           <w:szCs w:val="24"/>
         </w:rPr>
       </w:pPr>
-      <w:bookmarkStart w:id="1" w:name="_30j0zll" w:colFirst="0" w:colLast="0"/>
-      <w:bookmarkEnd w:id="1"/>
+      <w:bookmarkStart w:id="2" w:name="_30j0zll" w:colFirst="0" w:colLast="0"/>
+      <w:bookmarkEnd w:id="2"/>
     </w:p>
     <w:p>
       <w:pPr>
@@ -2928,8 +3059,8 @@
           <w:szCs w:val="24"/>
         </w:rPr>
       </w:pPr>
-      <w:bookmarkStart w:id="2" w:name="_1fob9te" w:colFirst="0" w:colLast="0"/>
-      <w:bookmarkEnd w:id="2"/>
+      <w:bookmarkStart w:id="3" w:name="_1fob9te" w:colFirst="0" w:colLast="0"/>
+      <w:bookmarkEnd w:id="3"/>
       <w:r>
         <w:br w:type="page"/>
       </w:r>
@@ -3003,8 +3134,8 @@
           <w:szCs w:val="24"/>
         </w:rPr>
       </w:pPr>
-      <w:bookmarkStart w:id="3" w:name="_3znysh7" w:colFirst="0" w:colLast="0"/>
-      <w:bookmarkEnd w:id="3"/>
+      <w:bookmarkStart w:id="4" w:name="_3znysh7" w:colFirst="0" w:colLast="0"/>
+      <w:bookmarkEnd w:id="4"/>
     </w:p>
     <w:p>
       <w:pPr>
@@ -3060,8 +3191,8 @@
           <w:szCs w:val="24"/>
         </w:rPr>
       </w:pPr>
-      <w:bookmarkStart w:id="4" w:name="_2et92p0" w:colFirst="0" w:colLast="0"/>
-      <w:bookmarkEnd w:id="4"/>
+      <w:bookmarkStart w:id="5" w:name="_2et92p0" w:colFirst="0" w:colLast="0"/>
+      <w:bookmarkEnd w:id="5"/>
     </w:p>
     <w:p>
       <w:pPr>
@@ -3132,8 +3263,8 @@
           <w:szCs w:val="24"/>
         </w:rPr>
       </w:pPr>
-      <w:bookmarkStart w:id="5" w:name="_tyjcwt" w:colFirst="0" w:colLast="0"/>
-      <w:bookmarkEnd w:id="5"/>
+      <w:bookmarkStart w:id="6" w:name="_tyjcwt" w:colFirst="0" w:colLast="0"/>
+      <w:bookmarkEnd w:id="6"/>
     </w:p>
     <w:p>
       <w:pPr>
@@ -3203,8 +3334,8 @@
           <w:szCs w:val="24"/>
         </w:rPr>
       </w:pPr>
-      <w:bookmarkStart w:id="6" w:name="_3dy6vkm" w:colFirst="0" w:colLast="0"/>
-      <w:bookmarkEnd w:id="6"/>
+      <w:bookmarkStart w:id="7" w:name="_3dy6vkm" w:colFirst="0" w:colLast="0"/>
+      <w:bookmarkEnd w:id="7"/>
     </w:p>
     <w:p>
       <w:pPr>
@@ -3223,8 +3354,8 @@
           <w:szCs w:val="24"/>
         </w:rPr>
       </w:pPr>
-      <w:bookmarkStart w:id="7" w:name="_qtcqqp5ond07" w:colFirst="0" w:colLast="0"/>
-      <w:bookmarkEnd w:id="7"/>
+      <w:bookmarkStart w:id="8" w:name="_qtcqqp5ond07" w:colFirst="0" w:colLast="0"/>
+      <w:bookmarkEnd w:id="8"/>
     </w:p>
     <w:p>
       <w:pPr>
@@ -3243,8 +3374,8 @@
           <w:szCs w:val="24"/>
         </w:rPr>
       </w:pPr>
-      <w:bookmarkStart w:id="8" w:name="_9eh6mzvx1xdb" w:colFirst="0" w:colLast="0"/>
-      <w:bookmarkEnd w:id="8"/>
+      <w:bookmarkStart w:id="9" w:name="_9eh6mzvx1xdb" w:colFirst="0" w:colLast="0"/>
+      <w:bookmarkEnd w:id="9"/>
     </w:p>
     <w:p>
       <w:pPr>
@@ -3263,8 +3394,8 @@
           <w:szCs w:val="24"/>
         </w:rPr>
       </w:pPr>
-      <w:bookmarkStart w:id="9" w:name="_o3hvhoxorvm" w:colFirst="0" w:colLast="0"/>
-      <w:bookmarkEnd w:id="9"/>
+      <w:bookmarkStart w:id="10" w:name="_o3hvhoxorvm" w:colFirst="0" w:colLast="0"/>
+      <w:bookmarkEnd w:id="10"/>
     </w:p>
     <w:p>
       <w:pPr>
@@ -3416,8 +3547,10 @@
       <w:pPr>
         <w:rPr>
           <w:rFonts w:ascii="Arial" w:eastAsia="Arial" w:hAnsi="Arial" w:cs="Arial"/>
-          <w:sz w:val="24"/>
-          <w:szCs w:val="24"/>
+          <w:color w:val="1155CC"/>
+          <w:sz w:val="24"/>
+          <w:szCs w:val="24"/>
+          <w:u w:val="single"/>
         </w:rPr>
       </w:pPr>
       <w:hyperlink r:id="rId11">
@@ -3432,18 +3565,11 @@
           <w:t>https://www.webdesigndev.com/wp-content/uploads/2014/03/001507-Forum-Plus-Responsive-Drupal-Forum-Theme-RTL-Preview-ThemeForest.jpg</w:t>
         </w:r>
       </w:hyperlink>
-    </w:p>
-    <w:p>
-      <w:pPr>
-        <w:pBdr>
-          <w:top w:val="nil"/>
-          <w:left w:val="nil"/>
-          <w:bottom w:val="nil"/>
-          <w:right w:val="nil"/>
-          <w:between w:val="nil"/>
-        </w:pBdr>
-        <w:spacing w:before="120"/>
-        <w:jc w:val="both"/>
+      <w:bookmarkStart w:id="11" w:name="_1t3h5sf" w:colFirst="0" w:colLast="0"/>
+      <w:bookmarkEnd w:id="11"/>
+    </w:p>
+    <w:p>
+      <w:pPr>
         <w:rPr>
           <w:rFonts w:ascii="Arial" w:eastAsia="Arial" w:hAnsi="Arial" w:cs="Arial"/>
           <w:color w:val="000000"/>
@@ -3451,8 +3577,6 @@
           <w:szCs w:val="24"/>
         </w:rPr>
       </w:pPr>
-      <w:bookmarkStart w:id="10" w:name="_1t3h5sf" w:colFirst="0" w:colLast="0"/>
-      <w:bookmarkEnd w:id="10"/>
     </w:p>
     <w:p>
       <w:pPr>
@@ -3513,8 +3637,8 @@
           <w:rFonts w:ascii="Arial" w:eastAsia="Arial" w:hAnsi="Arial" w:cs="Arial"/>
         </w:rPr>
       </w:pPr>
-      <w:bookmarkStart w:id="11" w:name="_4d34og8" w:colFirst="0" w:colLast="0"/>
-      <w:bookmarkEnd w:id="11"/>
+      <w:bookmarkStart w:id="12" w:name="_4d34og8" w:colFirst="0" w:colLast="0"/>
+      <w:bookmarkEnd w:id="12"/>
       <w:r>
         <w:rPr>
           <w:rFonts w:ascii="Arial" w:eastAsia="Arial" w:hAnsi="Arial" w:cs="Arial"/>
@@ -3739,8 +3863,8 @@
           <w:szCs w:val="24"/>
         </w:rPr>
       </w:pPr>
-      <w:bookmarkStart w:id="12" w:name="_3nczzmod6l4m" w:colFirst="0" w:colLast="0"/>
-      <w:bookmarkEnd w:id="12"/>
+      <w:bookmarkStart w:id="13" w:name="_3nczzmod6l4m" w:colFirst="0" w:colLast="0"/>
+      <w:bookmarkEnd w:id="13"/>
     </w:p>
     <w:p>
       <w:pPr>
@@ -3807,8 +3931,8 @@
           <w:szCs w:val="24"/>
         </w:rPr>
       </w:pPr>
-      <w:bookmarkStart w:id="13" w:name="_3rdcrjn" w:colFirst="0" w:colLast="0"/>
-      <w:bookmarkEnd w:id="13"/>
+      <w:bookmarkStart w:id="14" w:name="_3rdcrjn" w:colFirst="0" w:colLast="0"/>
+      <w:bookmarkEnd w:id="14"/>
       <w:r>
         <w:rPr>
           <w:rFonts w:ascii="Arial" w:eastAsia="Arial" w:hAnsi="Arial" w:cs="Arial"/>
@@ -3842,8 +3966,8 @@
           <w:szCs w:val="24"/>
         </w:rPr>
       </w:pPr>
-      <w:bookmarkStart w:id="14" w:name="_10u6czs01ga2" w:colFirst="0" w:colLast="0"/>
-      <w:bookmarkEnd w:id="14"/>
+      <w:bookmarkStart w:id="15" w:name="_10u6czs01ga2" w:colFirst="0" w:colLast="0"/>
+      <w:bookmarkEnd w:id="15"/>
       <w:r>
         <w:rPr>
           <w:rFonts w:ascii="Arial" w:eastAsia="Arial" w:hAnsi="Arial" w:cs="Arial"/>
@@ -4249,8 +4373,8 @@
           <w:szCs w:val="24"/>
         </w:rPr>
       </w:pPr>
-      <w:bookmarkStart w:id="15" w:name="_26in1rg" w:colFirst="0" w:colLast="0"/>
-      <w:bookmarkEnd w:id="15"/>
+      <w:bookmarkStart w:id="16" w:name="_26in1rg" w:colFirst="0" w:colLast="0"/>
+      <w:bookmarkEnd w:id="16"/>
     </w:p>
     <w:p>
       <w:pPr>
@@ -4297,8 +4421,8 @@
           <w:rFonts w:ascii="Arial" w:eastAsia="Arial" w:hAnsi="Arial" w:cs="Arial"/>
         </w:rPr>
       </w:pPr>
-      <w:bookmarkStart w:id="16" w:name="_lnxbz9" w:colFirst="0" w:colLast="0"/>
-      <w:bookmarkEnd w:id="16"/>
+      <w:bookmarkStart w:id="17" w:name="_lnxbz9" w:colFirst="0" w:colLast="0"/>
+      <w:bookmarkEnd w:id="17"/>
       <w:r>
         <w:rPr>
           <w:rFonts w:ascii="Arial" w:eastAsia="Arial" w:hAnsi="Arial" w:cs="Arial"/>
@@ -4422,8 +4546,8 @@
           <w:szCs w:val="24"/>
         </w:rPr>
       </w:pPr>
-      <w:bookmarkStart w:id="17" w:name="_35nkun2" w:colFirst="0" w:colLast="0"/>
-      <w:bookmarkEnd w:id="17"/>
+      <w:bookmarkStart w:id="18" w:name="_35nkun2" w:colFirst="0" w:colLast="0"/>
+      <w:bookmarkEnd w:id="18"/>
       <w:r>
         <w:rPr>
           <w:rFonts w:ascii="Arial" w:eastAsia="Arial" w:hAnsi="Arial" w:cs="Arial"/>
@@ -4543,10 +4667,10 @@
           <w:szCs w:val="24"/>
         </w:rPr>
       </w:pPr>
-      <w:bookmarkStart w:id="18" w:name="_qzlzx3wnxfqi" w:colFirst="0" w:colLast="0"/>
-      <w:bookmarkStart w:id="19" w:name="_ov1kr7rdum19" w:colFirst="0" w:colLast="0"/>
-      <w:bookmarkEnd w:id="18"/>
+      <w:bookmarkStart w:id="19" w:name="_qzlzx3wnxfqi" w:colFirst="0" w:colLast="0"/>
+      <w:bookmarkStart w:id="20" w:name="_ov1kr7rdum19" w:colFirst="0" w:colLast="0"/>
       <w:bookmarkEnd w:id="19"/>
+      <w:bookmarkEnd w:id="20"/>
       <w:r>
         <w:rPr>
           <w:rFonts w:ascii="Arial" w:eastAsia="Arial" w:hAnsi="Arial" w:cs="Arial"/>
@@ -4593,8 +4717,8 @@
           <w:szCs w:val="24"/>
         </w:rPr>
       </w:pPr>
-      <w:bookmarkStart w:id="20" w:name="_8mcyhhx589lg" w:colFirst="0" w:colLast="0"/>
-      <w:bookmarkEnd w:id="20"/>
+      <w:bookmarkStart w:id="21" w:name="_8mcyhhx589lg" w:colFirst="0" w:colLast="0"/>
+      <w:bookmarkEnd w:id="21"/>
       <w:r>
         <w:rPr>
           <w:rFonts w:ascii="Arial" w:eastAsia="Arial" w:hAnsi="Arial" w:cs="Arial"/>
@@ -4633,8 +4757,8 @@
           <w:szCs w:val="24"/>
         </w:rPr>
       </w:pPr>
-      <w:bookmarkStart w:id="21" w:name="_yu20v5llciv" w:colFirst="0" w:colLast="0"/>
-      <w:bookmarkEnd w:id="21"/>
+      <w:bookmarkStart w:id="22" w:name="_yu20v5llciv" w:colFirst="0" w:colLast="0"/>
+      <w:bookmarkEnd w:id="22"/>
       <w:r>
         <w:rPr>
           <w:rFonts w:ascii="Arial" w:eastAsia="Arial" w:hAnsi="Arial" w:cs="Arial"/>
@@ -4690,8 +4814,8 @@
           <w:szCs w:val="24"/>
         </w:rPr>
       </w:pPr>
-      <w:bookmarkStart w:id="22" w:name="_w9oaqkbsk4q0" w:colFirst="0" w:colLast="0"/>
-      <w:bookmarkEnd w:id="22"/>
+      <w:bookmarkStart w:id="23" w:name="_w9oaqkbsk4q0" w:colFirst="0" w:colLast="0"/>
+      <w:bookmarkEnd w:id="23"/>
       <w:r>
         <w:rPr>
           <w:rFonts w:ascii="Arial" w:eastAsia="Arial" w:hAnsi="Arial" w:cs="Arial"/>
@@ -4745,10 +4869,10 @@
           <w:szCs w:val="24"/>
         </w:rPr>
       </w:pPr>
-      <w:bookmarkStart w:id="23" w:name="_44sinio" w:colFirst="0" w:colLast="0"/>
-      <w:bookmarkStart w:id="24" w:name="_96reosjq3be" w:colFirst="0" w:colLast="0"/>
-      <w:bookmarkEnd w:id="23"/>
+      <w:bookmarkStart w:id="24" w:name="_44sinio" w:colFirst="0" w:colLast="0"/>
+      <w:bookmarkStart w:id="25" w:name="_96reosjq3be" w:colFirst="0" w:colLast="0"/>
       <w:bookmarkEnd w:id="24"/>
+      <w:bookmarkEnd w:id="25"/>
       <w:r>
         <w:rPr>
           <w:rFonts w:ascii="Arial" w:eastAsia="Arial" w:hAnsi="Arial" w:cs="Arial"/>
@@ -4854,10 +4978,10 @@
           <w:szCs w:val="24"/>
         </w:rPr>
       </w:pPr>
-      <w:bookmarkStart w:id="25" w:name="_2jxsxqh" w:colFirst="0" w:colLast="0"/>
-      <w:bookmarkStart w:id="26" w:name="_c9e9uhmo8vpc" w:colFirst="0" w:colLast="0"/>
-      <w:bookmarkEnd w:id="25"/>
+      <w:bookmarkStart w:id="26" w:name="_2jxsxqh" w:colFirst="0" w:colLast="0"/>
+      <w:bookmarkStart w:id="27" w:name="_c9e9uhmo8vpc" w:colFirst="0" w:colLast="0"/>
       <w:bookmarkEnd w:id="26"/>
+      <w:bookmarkEnd w:id="27"/>
       <w:r>
         <w:rPr>
           <w:noProof/>
@@ -4953,8 +5077,8 @@
           <w:rFonts w:ascii="Arial" w:eastAsia="Arial" w:hAnsi="Arial" w:cs="Arial"/>
         </w:rPr>
       </w:pPr>
-      <w:bookmarkStart w:id="27" w:name="_z337ya" w:colFirst="0" w:colLast="0"/>
-      <w:bookmarkEnd w:id="27"/>
+      <w:bookmarkStart w:id="28" w:name="_z337ya" w:colFirst="0" w:colLast="0"/>
+      <w:bookmarkEnd w:id="28"/>
       <w:r>
         <w:rPr>
           <w:rFonts w:ascii="Arial" w:eastAsia="Arial" w:hAnsi="Arial" w:cs="Arial"/>
@@ -5416,8 +5540,8 @@
           <w:rFonts w:ascii="Arial" w:eastAsia="Arial" w:hAnsi="Arial" w:cs="Arial"/>
         </w:rPr>
       </w:pPr>
-      <w:bookmarkStart w:id="28" w:name="_3j2qqm3" w:colFirst="0" w:colLast="0"/>
-      <w:bookmarkEnd w:id="28"/>
+      <w:bookmarkStart w:id="29" w:name="_3j2qqm3" w:colFirst="0" w:colLast="0"/>
+      <w:bookmarkEnd w:id="29"/>
     </w:p>
     <w:p>
       <w:pPr>
@@ -5475,8 +5599,6 @@
         </w:rPr>
         <w:t>2</w:t>
       </w:r>
-      <w:bookmarkStart w:id="29" w:name="_GoBack"/>
-      <w:bookmarkEnd w:id="29"/>
     </w:p>
     <w:tbl>
       <w:tblPr>

</xml_diff>

<commit_message>
Updated Application Data Diagram
</commit_message>
<xml_diff>
--- a/Documentation/Functional requirements doc/Care Compare SK FRD.docx
+++ b/Documentation/Functional requirements doc/Care Compare SK FRD.docx
@@ -1532,8 +1532,142 @@
               </w:rPr>
               <w:t>, 2020</w:t>
             </w:r>
-            <w:bookmarkStart w:id="0" w:name="_GoBack"/>
-            <w:bookmarkEnd w:id="0"/>
+          </w:p>
+        </w:tc>
+      </w:tr>
+      <w:tr>
+        <w:tc>
+          <w:tcPr>
+            <w:tcW w:w="1080" w:type="dxa"/>
+          </w:tcPr>
+          <w:p>
+            <w:pPr>
+              <w:pBdr>
+                <w:top w:val="nil"/>
+                <w:left w:val="nil"/>
+                <w:bottom w:val="nil"/>
+                <w:right w:val="nil"/>
+                <w:between w:val="nil"/>
+              </w:pBdr>
+              <w:spacing w:before="40" w:after="40"/>
+              <w:rPr>
+                <w:sz w:val="22"/>
+                <w:szCs w:val="22"/>
+              </w:rPr>
+            </w:pPr>
+            <w:r>
+              <w:rPr>
+                <w:sz w:val="22"/>
+                <w:szCs w:val="22"/>
+              </w:rPr>
+              <w:t>1.6</w:t>
+            </w:r>
+          </w:p>
+        </w:tc>
+        <w:tc>
+          <w:tcPr>
+            <w:tcW w:w="3960" w:type="dxa"/>
+          </w:tcPr>
+          <w:p>
+            <w:pPr>
+              <w:pBdr>
+                <w:top w:val="nil"/>
+                <w:left w:val="nil"/>
+                <w:bottom w:val="nil"/>
+                <w:right w:val="nil"/>
+                <w:between w:val="nil"/>
+              </w:pBdr>
+              <w:spacing w:before="40" w:after="40"/>
+              <w:rPr>
+                <w:sz w:val="22"/>
+                <w:szCs w:val="22"/>
+              </w:rPr>
+            </w:pPr>
+            <w:r>
+              <w:rPr>
+                <w:sz w:val="22"/>
+                <w:szCs w:val="22"/>
+              </w:rPr>
+              <w:t>Updated Application Data Diagram</w:t>
+            </w:r>
+            <w:r>
+              <w:rPr>
+                <w:sz w:val="22"/>
+                <w:szCs w:val="22"/>
+              </w:rPr>
+              <w:t>, finished “Reliability” &amp; “Recoverability” sections</w:t>
+            </w:r>
+          </w:p>
+        </w:tc>
+        <w:tc>
+          <w:tcPr>
+            <w:tcW w:w="1710" w:type="dxa"/>
+          </w:tcPr>
+          <w:p>
+            <w:pPr>
+              <w:pBdr>
+                <w:top w:val="nil"/>
+                <w:left w:val="nil"/>
+                <w:bottom w:val="nil"/>
+                <w:right w:val="nil"/>
+                <w:between w:val="nil"/>
+              </w:pBdr>
+              <w:spacing w:before="40" w:after="40"/>
+              <w:rPr>
+                <w:sz w:val="22"/>
+                <w:szCs w:val="22"/>
+              </w:rPr>
+            </w:pPr>
+            <w:r>
+              <w:rPr>
+                <w:sz w:val="22"/>
+                <w:szCs w:val="22"/>
+              </w:rPr>
+              <w:t>Kegan &amp; Daris</w:t>
+            </w:r>
+          </w:p>
+        </w:tc>
+        <w:tc>
+          <w:tcPr>
+            <w:tcW w:w="1650" w:type="dxa"/>
+          </w:tcPr>
+          <w:p>
+            <w:pPr>
+              <w:pBdr>
+                <w:top w:val="nil"/>
+                <w:left w:val="nil"/>
+                <w:bottom w:val="nil"/>
+                <w:right w:val="nil"/>
+                <w:between w:val="nil"/>
+              </w:pBdr>
+              <w:spacing w:before="40" w:after="40"/>
+              <w:rPr>
+                <w:sz w:val="22"/>
+                <w:szCs w:val="22"/>
+              </w:rPr>
+            </w:pPr>
+            <w:r>
+              <w:rPr>
+                <w:sz w:val="22"/>
+                <w:szCs w:val="22"/>
+              </w:rPr>
+              <w:t>April 4</w:t>
+            </w:r>
+            <w:r>
+              <w:rPr>
+                <w:sz w:val="22"/>
+                <w:szCs w:val="22"/>
+                <w:vertAlign w:val="superscript"/>
+              </w:rPr>
+              <w:t>th</w:t>
+            </w:r>
+            <w:r>
+              <w:rPr>
+                <w:sz w:val="22"/>
+                <w:szCs w:val="22"/>
+              </w:rPr>
+              <w:t>, 2020</w:t>
+            </w:r>
           </w:p>
         </w:tc>
       </w:tr>
@@ -1555,6 +1689,8 @@
           <w:szCs w:val="24"/>
         </w:rPr>
       </w:pPr>
+      <w:bookmarkStart w:id="0" w:name="_GoBack"/>
+      <w:bookmarkEnd w:id="0"/>
     </w:p>
     <w:p>
       <w:pPr>
@@ -3305,7 +3441,25 @@
           <w:sz w:val="24"/>
           <w:szCs w:val="24"/>
         </w:rPr>
-        <w:t>Our Capstone group consists of two people Kegan Lavoy &amp; Daris Lychuk. We are working collaboratively on all portions of the project and are therefore responsible for the success of the project as one unit. We will both be adding to this document to keep us on track and organized, provide documentation for when tasks were completed, and give us a visual look at our Capstone at a high level.</w:t>
+        <w:t xml:space="preserve">Our Capstone group consists of two people Kegan </w:t>
+      </w:r>
+      <w:proofErr w:type="spellStart"/>
+      <w:r>
+        <w:rPr>
+          <w:rFonts w:ascii="Arial" w:eastAsia="Arial" w:hAnsi="Arial" w:cs="Arial"/>
+          <w:sz w:val="24"/>
+          <w:szCs w:val="24"/>
+        </w:rPr>
+        <w:t>Lavoy</w:t>
+      </w:r>
+      <w:proofErr w:type="spellEnd"/>
+      <w:r>
+        <w:rPr>
+          <w:rFonts w:ascii="Arial" w:eastAsia="Arial" w:hAnsi="Arial" w:cs="Arial"/>
+          <w:sz w:val="24"/>
+          <w:szCs w:val="24"/>
+        </w:rPr>
+        <w:t xml:space="preserve"> &amp; Daris Lychuk. We are working collaboratively on all portions of the project and are therefore responsible for the success of the project as one unit. We will both be adding to this document to keep us on track and organized, provide documentation for when tasks were completed, and give us a visual look at our Capstone at a high level.</w:t>
       </w:r>
     </w:p>
     <w:p>
@@ -4051,7 +4205,25 @@
           <w:sz w:val="24"/>
           <w:szCs w:val="24"/>
         </w:rPr>
-        <w:t>We used an Agile architecture as a baseline methodology for our project. We did our work in 1 or 2 week sprints depending on the tasks being completed at that time. We chose this architecture because it allows for constant change and adjustments throughout a project which we find important as change will always be present.</w:t>
+        <w:t xml:space="preserve">We used an </w:t>
+      </w:r>
+      <w:proofErr w:type="gramStart"/>
+      <w:r>
+        <w:rPr>
+          <w:rFonts w:ascii="Arial" w:eastAsia="Arial" w:hAnsi="Arial" w:cs="Arial"/>
+          <w:sz w:val="24"/>
+          <w:szCs w:val="24"/>
+        </w:rPr>
+        <w:t>Agile</w:t>
+      </w:r>
+      <w:proofErr w:type="gramEnd"/>
+      <w:r>
+        <w:rPr>
+          <w:rFonts w:ascii="Arial" w:eastAsia="Arial" w:hAnsi="Arial" w:cs="Arial"/>
+          <w:sz w:val="24"/>
+          <w:szCs w:val="24"/>
+        </w:rPr>
+        <w:t xml:space="preserve"> architecture as a baseline methodology for our project. We did our work in 1 or 2 week sprints depending on the tasks being completed at that time. We chose this architecture because it allows for constant change and adjustments throughout a project which we find important as change will always be present.</w:t>
       </w:r>
     </w:p>
     <w:p>
@@ -4280,7 +4452,25 @@
           <w:szCs w:val="24"/>
         </w:rPr>
         <w:lastRenderedPageBreak/>
-        <w:t>scheduling style works well within the Agile architecture because it can be constantly modified within the flow of the project.</w:t>
+        <w:t xml:space="preserve">scheduling style works well within the </w:t>
+      </w:r>
+      <w:proofErr w:type="gramStart"/>
+      <w:r>
+        <w:rPr>
+          <w:rFonts w:ascii="Arial" w:eastAsia="Arial" w:hAnsi="Arial" w:cs="Arial"/>
+          <w:sz w:val="24"/>
+          <w:szCs w:val="24"/>
+        </w:rPr>
+        <w:t>Agile</w:t>
+      </w:r>
+      <w:proofErr w:type="gramEnd"/>
+      <w:r>
+        <w:rPr>
+          <w:rFonts w:ascii="Arial" w:eastAsia="Arial" w:hAnsi="Arial" w:cs="Arial"/>
+          <w:sz w:val="24"/>
+          <w:szCs w:val="24"/>
+        </w:rPr>
+        <w:t xml:space="preserve"> architecture because it can be constantly modified within the flow of the project.</w:t>
       </w:r>
     </w:p>
     <w:p>
@@ -4468,7 +4658,67 @@
           <w:sz w:val="24"/>
           <w:szCs w:val="24"/>
         </w:rPr>
-        <w:t xml:space="preserve">Our Vue Application (user interface) sends an HTTP  request to our Express App, which then sends an SQL request to our MySQL database. Our database will then return the appropriate SQL response to our Express App. The Express App then returns the data to the user. Our Vue Application also allows the user to be redirected to the selected insurance </w:t>
+        <w:t xml:space="preserve">Our </w:t>
+      </w:r>
+      <w:proofErr w:type="spellStart"/>
+      <w:r>
+        <w:rPr>
+          <w:rFonts w:ascii="Arial" w:eastAsia="Arial" w:hAnsi="Arial" w:cs="Arial"/>
+          <w:color w:val="000000"/>
+          <w:sz w:val="24"/>
+          <w:szCs w:val="24"/>
+        </w:rPr>
+        <w:t>Vue</w:t>
+      </w:r>
+      <w:proofErr w:type="spellEnd"/>
+      <w:r>
+        <w:rPr>
+          <w:rFonts w:ascii="Arial" w:eastAsia="Arial" w:hAnsi="Arial" w:cs="Arial"/>
+          <w:color w:val="000000"/>
+          <w:sz w:val="24"/>
+          <w:szCs w:val="24"/>
+        </w:rPr>
+        <w:t xml:space="preserve"> Application (user interface) sends an </w:t>
+      </w:r>
+      <w:proofErr w:type="gramStart"/>
+      <w:r>
+        <w:rPr>
+          <w:rFonts w:ascii="Arial" w:eastAsia="Arial" w:hAnsi="Arial" w:cs="Arial"/>
+          <w:color w:val="000000"/>
+          <w:sz w:val="24"/>
+          <w:szCs w:val="24"/>
+        </w:rPr>
+        <w:t>HTTP  request</w:t>
+      </w:r>
+      <w:proofErr w:type="gramEnd"/>
+      <w:r>
+        <w:rPr>
+          <w:rFonts w:ascii="Arial" w:eastAsia="Arial" w:hAnsi="Arial" w:cs="Arial"/>
+          <w:color w:val="000000"/>
+          <w:sz w:val="24"/>
+          <w:szCs w:val="24"/>
+        </w:rPr>
+        <w:t xml:space="preserve"> to our Express App, which then sends an SQL request to our MySQL database. Our database will then return the appropriate SQL response to our Express App. The Express App then returns the data to the user. Our </w:t>
+      </w:r>
+      <w:proofErr w:type="spellStart"/>
+      <w:r>
+        <w:rPr>
+          <w:rFonts w:ascii="Arial" w:eastAsia="Arial" w:hAnsi="Arial" w:cs="Arial"/>
+          <w:color w:val="000000"/>
+          <w:sz w:val="24"/>
+          <w:szCs w:val="24"/>
+        </w:rPr>
+        <w:t>Vue</w:t>
+      </w:r>
+      <w:proofErr w:type="spellEnd"/>
+      <w:r>
+        <w:rPr>
+          <w:rFonts w:ascii="Arial" w:eastAsia="Arial" w:hAnsi="Arial" w:cs="Arial"/>
+          <w:color w:val="000000"/>
+          <w:sz w:val="24"/>
+          <w:szCs w:val="24"/>
+        </w:rPr>
+        <w:t xml:space="preserve"> Application also allows the user to be redirected to the selected insurance </w:t>
       </w:r>
       <w:r>
         <w:rPr>
@@ -4833,6 +5083,7 @@
           <w:rFonts w:ascii="Arial" w:eastAsia="Arial" w:hAnsi="Arial" w:cs="Arial"/>
         </w:rPr>
       </w:pPr>
+      <w:proofErr w:type="gramStart"/>
       <w:r>
         <w:rPr>
           <w:rFonts w:ascii="Arial" w:eastAsia="Arial" w:hAnsi="Arial" w:cs="Arial"/>
@@ -4849,7 +5100,14 @@
         <w:rPr>
           <w:rFonts w:ascii="Arial" w:eastAsia="Arial" w:hAnsi="Arial" w:cs="Arial"/>
         </w:rPr>
-        <w:t>Data Flow Diagrams</w:t>
+        <w:t>Data</w:t>
+      </w:r>
+      <w:proofErr w:type="gramEnd"/>
+      <w:r>
+        <w:rPr>
+          <w:rFonts w:ascii="Arial" w:eastAsia="Arial" w:hAnsi="Arial" w:cs="Arial"/>
+        </w:rPr>
+        <w:t xml:space="preserve"> Flow Diagrams</w:t>
       </w:r>
     </w:p>
     <w:p>
@@ -4988,10 +5246,10 @@
           <w:lang w:val="en-CA"/>
         </w:rPr>
         <w:drawing>
-          <wp:inline distT="0" distB="0" distL="0" distR="0" wp14:anchorId="083D2DD2" wp14:editId="02BDC203">
-            <wp:extent cx="5669508" cy="3676650"/>
-            <wp:effectExtent l="0" t="0" r="7620" b="0"/>
-            <wp:docPr id="6" name="Picture 6"/>
+          <wp:inline distT="0" distB="0" distL="0" distR="0" wp14:anchorId="5514BD94" wp14:editId="67FDE330">
+            <wp:extent cx="5486400" cy="3735070"/>
+            <wp:effectExtent l="0" t="0" r="0" b="0"/>
+            <wp:docPr id="2" name="Picture 2"/>
             <wp:cNvGraphicFramePr>
               <a:graphicFrameLocks xmlns:a="http://schemas.openxmlformats.org/drawingml/2006/main" noChangeAspect="1"/>
             </wp:cNvGraphicFramePr>
@@ -5011,7 +5269,7 @@
                   <pic:spPr>
                     <a:xfrm>
                       <a:off x="0" y="0"/>
-                      <a:ext cx="5671392" cy="3677872"/>
+                      <a:ext cx="5486400" cy="3735070"/>
                     </a:xfrm>
                     <a:prstGeom prst="rect">
                       <a:avLst/>
@@ -6115,7 +6373,23 @@
           <w:sz w:val="24"/>
           <w:szCs w:val="24"/>
         </w:rPr>
-        <w:t>BlueCross – When selecting external link</w:t>
+        <w:t>Blue</w:t>
+      </w:r>
+      <w:r>
+        <w:rPr>
+          <w:rFonts w:ascii="Arial" w:eastAsia="Arial" w:hAnsi="Arial" w:cs="Arial"/>
+          <w:sz w:val="24"/>
+          <w:szCs w:val="24"/>
+        </w:rPr>
+        <w:t xml:space="preserve"> </w:t>
+      </w:r>
+      <w:r>
+        <w:rPr>
+          <w:rFonts w:ascii="Arial" w:eastAsia="Arial" w:hAnsi="Arial" w:cs="Arial"/>
+          <w:sz w:val="24"/>
+          <w:szCs w:val="24"/>
+        </w:rPr>
+        <w:t>Cross – When selecting external link</w:t>
       </w:r>
     </w:p>
     <w:p>
@@ -6135,13 +6409,23 @@
           <w:szCs w:val="24"/>
         </w:rPr>
       </w:pPr>
-      <w:r>
-        <w:rPr>
-          <w:rFonts w:ascii="Arial" w:eastAsia="Arial" w:hAnsi="Arial" w:cs="Arial"/>
-          <w:sz w:val="24"/>
-          <w:szCs w:val="24"/>
-        </w:rPr>
-        <w:t>Sunlife – When selecting external link</w:t>
+      <w:proofErr w:type="spellStart"/>
+      <w:r>
+        <w:rPr>
+          <w:rFonts w:ascii="Arial" w:eastAsia="Arial" w:hAnsi="Arial" w:cs="Arial"/>
+          <w:sz w:val="24"/>
+          <w:szCs w:val="24"/>
+        </w:rPr>
+        <w:t>Sunlife</w:t>
+      </w:r>
+      <w:proofErr w:type="spellEnd"/>
+      <w:r>
+        <w:rPr>
+          <w:rFonts w:ascii="Arial" w:eastAsia="Arial" w:hAnsi="Arial" w:cs="Arial"/>
+          <w:sz w:val="24"/>
+          <w:szCs w:val="24"/>
+        </w:rPr>
+        <w:t xml:space="preserve"> – When selecting external link</w:t>
       </w:r>
     </w:p>
     <w:p>
@@ -7848,7 +8132,29 @@
           <w:szCs w:val="24"/>
         </w:rPr>
         <w:lastRenderedPageBreak/>
-        <w:t>APPENDIX A - GLOSSARY</w:t>
+        <w:t xml:space="preserve">APPENDIX </w:t>
+      </w:r>
+      <w:proofErr w:type="gramStart"/>
+      <w:r>
+        <w:rPr>
+          <w:rFonts w:ascii="Arial" w:eastAsia="Arial" w:hAnsi="Arial" w:cs="Arial"/>
+          <w:b/>
+          <w:color w:val="000000"/>
+          <w:sz w:val="24"/>
+          <w:szCs w:val="24"/>
+        </w:rPr>
+        <w:t>A</w:t>
+      </w:r>
+      <w:proofErr w:type="gramEnd"/>
+      <w:r>
+        <w:rPr>
+          <w:rFonts w:ascii="Arial" w:eastAsia="Arial" w:hAnsi="Arial" w:cs="Arial"/>
+          <w:b/>
+          <w:color w:val="000000"/>
+          <w:sz w:val="24"/>
+          <w:szCs w:val="24"/>
+        </w:rPr>
+        <w:t xml:space="preserve"> - GLOSSARY</w:t>
       </w:r>
     </w:p>
     <w:p>

</xml_diff>